<commit_message>
add UI add card dealing add sound add ui message
</commit_message>
<xml_diff>
--- a/LasMeta Case Study.docx
+++ b/LasMeta Case Study.docx
@@ -227,11 +227,13 @@
         <w:jc w:val="both"/>
         <w:rPr>
           <w:rFonts w:ascii="Times New Roman" w:hAnsi="Times New Roman" w:cs="Times New Roman"/>
-        </w:rPr>
-      </w:pPr>
-      <w:r>
-        <w:rPr>
-          <w:rFonts w:ascii="Times New Roman" w:hAnsi="Times New Roman" w:cs="Times New Roman"/>
+          <w:color w:val="70AD47" w:themeColor="accent6"/>
+        </w:rPr>
+      </w:pPr>
+      <w:r>
+        <w:rPr>
+          <w:rFonts w:ascii="Times New Roman" w:hAnsi="Times New Roman" w:cs="Times New Roman"/>
+          <w:color w:val="70AD47" w:themeColor="accent6"/>
         </w:rPr>
         <w:t>Each connected player should be able to trigger the “Deal Cards” action, synchronized across clients.</w:t>
       </w:r>
@@ -247,11 +249,13 @@
         <w:jc w:val="both"/>
         <w:rPr>
           <w:rFonts w:ascii="Times New Roman" w:hAnsi="Times New Roman" w:cs="Times New Roman"/>
-        </w:rPr>
-      </w:pPr>
-      <w:r>
-        <w:rPr>
-          <w:rFonts w:ascii="Times New Roman" w:hAnsi="Times New Roman" w:cs="Times New Roman"/>
+          <w:color w:val="70AD47" w:themeColor="accent6"/>
+        </w:rPr>
+      </w:pPr>
+      <w:r>
+        <w:rPr>
+          <w:rFonts w:ascii="Times New Roman" w:hAnsi="Times New Roman" w:cs="Times New Roman"/>
+          <w:color w:val="70AD47" w:themeColor="accent6"/>
         </w:rPr>
         <w:t>Ensure the dealer’s animations and sound effects are correctly networked to reflect state changes for all players.</w:t>
       </w:r>
@@ -3939,6 +3943,7 @@
   <w:style w:type="character" w:default="1" w:styleId="DefaultParagraphFont">
     <w:name w:val="Default Paragraph Font"/>
     <w:uiPriority w:val="1"/>
+    <w:semiHidden/>
     <w:unhideWhenUsed/>
   </w:style>
   <w:style w:type="table" w:default="1" w:styleId="TableNormal">

</xml_diff>

<commit_message>
add view switch add light intensity control add room add roamaround
</commit_message>
<xml_diff>
--- a/LasMeta Case Study.docx
+++ b/LasMeta Case Study.docx
@@ -290,11 +290,13 @@
         <w:jc w:val="both"/>
         <w:rPr>
           <w:rFonts w:ascii="Times New Roman" w:hAnsi="Times New Roman" w:cs="Times New Roman"/>
-        </w:rPr>
-      </w:pPr>
-      <w:r>
-        <w:rPr>
-          <w:rFonts w:ascii="Times New Roman" w:hAnsi="Times New Roman" w:cs="Times New Roman"/>
+          <w:color w:val="70AD47" w:themeColor="accent6"/>
+        </w:rPr>
+      </w:pPr>
+      <w:r>
+        <w:rPr>
+          <w:rFonts w:ascii="Times New Roman" w:hAnsi="Times New Roman" w:cs="Times New Roman"/>
+          <w:color w:val="70AD47" w:themeColor="accent6"/>
         </w:rPr>
         <w:t>Implement a “Deal Cards” action, triggered by either a keyboard key or a UI button.</w:t>
       </w:r>
@@ -310,11 +312,13 @@
         <w:jc w:val="both"/>
         <w:rPr>
           <w:rFonts w:ascii="Times New Roman" w:hAnsi="Times New Roman" w:cs="Times New Roman"/>
-        </w:rPr>
-      </w:pPr>
-      <w:r>
-        <w:rPr>
-          <w:rFonts w:ascii="Times New Roman" w:hAnsi="Times New Roman" w:cs="Times New Roman"/>
+          <w:color w:val="70AD47" w:themeColor="accent6"/>
+        </w:rPr>
+      </w:pPr>
+      <w:r>
+        <w:rPr>
+          <w:rFonts w:ascii="Times New Roman" w:hAnsi="Times New Roman" w:cs="Times New Roman"/>
+          <w:color w:val="70AD47" w:themeColor="accent6"/>
         </w:rPr>
         <w:t>When triggered:</w:t>
       </w:r>
@@ -330,11 +334,13 @@
         <w:jc w:val="both"/>
         <w:rPr>
           <w:rFonts w:ascii="Times New Roman" w:hAnsi="Times New Roman" w:cs="Times New Roman"/>
-        </w:rPr>
-      </w:pPr>
-      <w:r>
-        <w:rPr>
-          <w:rFonts w:ascii="Times New Roman" w:hAnsi="Times New Roman" w:cs="Times New Roman"/>
+          <w:color w:val="70AD47" w:themeColor="accent6"/>
+        </w:rPr>
+      </w:pPr>
+      <w:r>
+        <w:rPr>
+          <w:rFonts w:ascii="Times New Roman" w:hAnsi="Times New Roman" w:cs="Times New Roman"/>
+          <w:color w:val="70AD47" w:themeColor="accent6"/>
         </w:rPr>
         <w:t>The dealer plays an animation (e.g., reaching toward the table).</w:t>
       </w:r>
@@ -350,11 +356,13 @@
         <w:jc w:val="both"/>
         <w:rPr>
           <w:rFonts w:ascii="Times New Roman" w:hAnsi="Times New Roman" w:cs="Times New Roman"/>
-        </w:rPr>
-      </w:pPr>
-      <w:r>
-        <w:rPr>
-          <w:rFonts w:ascii="Times New Roman" w:hAnsi="Times New Roman" w:cs="Times New Roman"/>
+          <w:color w:val="70AD47" w:themeColor="accent6"/>
+        </w:rPr>
+      </w:pPr>
+      <w:r>
+        <w:rPr>
+          <w:rFonts w:ascii="Times New Roman" w:hAnsi="Times New Roman" w:cs="Times New Roman"/>
+          <w:color w:val="70AD47" w:themeColor="accent6"/>
         </w:rPr>
         <w:t>A sound effect plays (e.g., card dealing SFX).</w:t>
       </w:r>
@@ -370,11 +378,13 @@
         <w:jc w:val="both"/>
         <w:rPr>
           <w:rFonts w:ascii="Times New Roman" w:hAnsi="Times New Roman" w:cs="Times New Roman"/>
-        </w:rPr>
-      </w:pPr>
-      <w:r>
-        <w:rPr>
-          <w:rFonts w:ascii="Times New Roman" w:hAnsi="Times New Roman" w:cs="Times New Roman"/>
+          <w:color w:val="70AD47" w:themeColor="accent6"/>
+        </w:rPr>
+      </w:pPr>
+      <w:r>
+        <w:rPr>
+          <w:rFonts w:ascii="Times New Roman" w:hAnsi="Times New Roman" w:cs="Times New Roman"/>
+          <w:color w:val="70AD47" w:themeColor="accent6"/>
         </w:rPr>
         <w:t>A basic visual effect simulates card distribution to the player spots (sprite or 3D object).</w:t>
       </w:r>
@@ -409,11 +419,13 @@
         <w:jc w:val="both"/>
         <w:rPr>
           <w:rFonts w:ascii="Times New Roman" w:hAnsi="Times New Roman" w:cs="Times New Roman"/>
-        </w:rPr>
-      </w:pPr>
-      <w:r>
-        <w:rPr>
-          <w:rFonts w:ascii="Times New Roman" w:hAnsi="Times New Roman" w:cs="Times New Roman"/>
+          <w:color w:val="70AD47" w:themeColor="accent6"/>
+        </w:rPr>
+      </w:pPr>
+      <w:r>
+        <w:rPr>
+          <w:rFonts w:ascii="Times New Roman" w:hAnsi="Times New Roman" w:cs="Times New Roman"/>
+          <w:color w:val="70AD47" w:themeColor="accent6"/>
         </w:rPr>
         <w:t>Include a simple UI button labeled “Deal Cards.”</w:t>
       </w:r>
@@ -429,11 +441,13 @@
         <w:jc w:val="both"/>
         <w:rPr>
           <w:rFonts w:ascii="Times New Roman" w:hAnsi="Times New Roman" w:cs="Times New Roman"/>
-        </w:rPr>
-      </w:pPr>
-      <w:r>
-        <w:rPr>
-          <w:rFonts w:ascii="Times New Roman" w:hAnsi="Times New Roman" w:cs="Times New Roman"/>
+          <w:color w:val="70AD47" w:themeColor="accent6"/>
+        </w:rPr>
+      </w:pPr>
+      <w:r>
+        <w:rPr>
+          <w:rFonts w:ascii="Times New Roman" w:hAnsi="Times New Roman" w:cs="Times New Roman"/>
+          <w:color w:val="70AD47" w:themeColor="accent6"/>
         </w:rPr>
         <w:t>Sync the animation and SFX when the button is pressed.</w:t>
       </w:r>
@@ -568,11 +582,13 @@
         <w:jc w:val="both"/>
         <w:rPr>
           <w:rFonts w:ascii="Times New Roman" w:hAnsi="Times New Roman" w:cs="Times New Roman"/>
-        </w:rPr>
-      </w:pPr>
-      <w:r>
-        <w:rPr>
-          <w:rFonts w:ascii="Times New Roman" w:hAnsi="Times New Roman" w:cs="Times New Roman"/>
+          <w:color w:val="70AD47" w:themeColor="accent6"/>
+        </w:rPr>
+      </w:pPr>
+      <w:r>
+        <w:rPr>
+          <w:rFonts w:ascii="Times New Roman" w:hAnsi="Times New Roman" w:cs="Times New Roman"/>
+          <w:color w:val="70AD47" w:themeColor="accent6"/>
         </w:rPr>
         <w:t>Implement round-based dealing: Deal one card at a time to each player.</w:t>
       </w:r>

</xml_diff>